<commit_message>
Se hacen las últimas correcciones a la entrega final y diagramas
</commit_message>
<xml_diff>
--- a/Entregables/Historias de usuario/Historias de usuario.docx
+++ b/Entregables/Historias de usuario/Historias de usuario.docx
@@ -72,29 +72,10 @@
         </w:rPr>
         <w:t xml:space="preserve">-Profesores</w:t>
       </w:r>
-    </w:p>
-    <w:p>
-      <w:pPr>
-        <w:rPr/>
-      </w:pPr>
-      <w:r>
-        <w:rPr>
-          <w:rtl w:val="0"/>
-        </w:rPr>
-        <w:t xml:space="preserve">-Directivos.(</w:t>
-      </w:r>
-      <w:r>
-        <w:rPr>
-          <w:highlight w:val="red"/>
-          <w:rtl w:val="0"/>
-        </w:rPr>
-        <w:t xml:space="preserve">?</w:t>
-      </w:r>
-      <w:r>
-        <w:rPr>
-          <w:rtl w:val="0"/>
-        </w:rPr>
-        <w:t xml:space="preserve">)</w:t>
+      <w:r>
+        <w:rPr>
+          <w:rtl w:val="0"/>
+        </w:rPr>
       </w:r>
     </w:p>
     <w:p>
@@ -675,12 +656,12 @@
         </w:numPr>
         <w:ind w:left="1440" w:hanging="360"/>
         <w:rPr>
-          <w:shd w:fill="f4cccc" w:val="clear"/>
-        </w:rPr>
-      </w:pPr>
-      <w:r>
-        <w:rPr>
-          <w:shd w:fill="f4cccc" w:val="clear"/>
+          <w:highlight w:val="white"/>
+        </w:rPr>
+      </w:pPr>
+      <w:r>
+        <w:rPr>
+          <w:highlight w:val="white"/>
           <w:rtl w:val="0"/>
         </w:rPr>
         <w:t xml:space="preserve">Como: estudiante</w:t>
@@ -694,12 +675,12 @@
         </w:numPr>
         <w:ind w:left="1440" w:hanging="360"/>
         <w:rPr>
-          <w:shd w:fill="f4cccc" w:val="clear"/>
-        </w:rPr>
-      </w:pPr>
-      <w:r>
-        <w:rPr>
-          <w:shd w:fill="f4cccc" w:val="clear"/>
+          <w:highlight w:val="white"/>
+        </w:rPr>
+      </w:pPr>
+      <w:r>
+        <w:rPr>
+          <w:highlight w:val="white"/>
           <w:rtl w:val="0"/>
         </w:rPr>
         <w:t xml:space="preserve">Quiero: ver los trabajos e investigaciones que ha desarrollado el docente.</w:t>
@@ -713,12 +694,12 @@
         </w:numPr>
         <w:ind w:left="1440" w:hanging="360"/>
         <w:rPr>
-          <w:shd w:fill="f4cccc" w:val="clear"/>
-        </w:rPr>
-      </w:pPr>
-      <w:r>
-        <w:rPr>
-          <w:shd w:fill="f4cccc" w:val="clear"/>
+          <w:highlight w:val="white"/>
+        </w:rPr>
+      </w:pPr>
+      <w:r>
+        <w:rPr>
+          <w:highlight w:val="white"/>
           <w:rtl w:val="0"/>
         </w:rPr>
         <w:t xml:space="preserve">Para: escoger un docente que tenga un campo de desarrollo afín con los gustos del estudiante a la hora de matricular una asignatura o ingresar a uno de los grupos de investigación en el que el docente participa de alguna manera, además de la posibilidad de saber quién ha trabajado en temas afines a la tesis elegida .</w:t>
@@ -889,84 +870,6 @@
           <w:rtl w:val="0"/>
         </w:rPr>
         <w:t xml:space="preserve">Para: Tener una mejor manera de comunicación con el profesor, ya que hay docentes que solo les gusta recibir preguntas por correo electrónico o hay otros que disponen de aplicaciones de mensajería como whatsapp.</w:t>
-      </w:r>
-    </w:p>
-    <w:p>
-      <w:pPr>
-        <w:ind w:left="1440" w:firstLine="0"/>
-        <w:rPr/>
-      </w:pPr>
-      <w:r>
-        <w:rPr>
-          <w:rtl w:val="0"/>
-        </w:rPr>
-      </w:r>
-    </w:p>
-    <w:p>
-      <w:pPr>
-        <w:numPr>
-          <w:ilvl w:val="0"/>
-          <w:numId w:val="4"/>
-        </w:numPr>
-        <w:ind w:left="720" w:hanging="360"/>
-        <w:rPr>
-          <w:b w:val="1"/>
-        </w:rPr>
-      </w:pPr>
-      <w:r>
-        <w:rPr>
-          <w:b w:val="1"/>
-          <w:rtl w:val="0"/>
-        </w:rPr>
-        <w:t xml:space="preserve">Historia n: </w:t>
-      </w:r>
-    </w:p>
-    <w:p>
-      <w:pPr>
-        <w:numPr>
-          <w:ilvl w:val="1"/>
-          <w:numId w:val="4"/>
-        </w:numPr>
-        <w:ind w:left="1440" w:hanging="360"/>
-        <w:rPr/>
-      </w:pPr>
-      <w:r>
-        <w:rPr>
-          <w:rtl w:val="0"/>
-        </w:rPr>
-        <w:t xml:space="preserve">Como: </w:t>
-      </w:r>
-    </w:p>
-    <w:p>
-      <w:pPr>
-        <w:numPr>
-          <w:ilvl w:val="1"/>
-          <w:numId w:val="4"/>
-        </w:numPr>
-        <w:ind w:left="1440" w:hanging="360"/>
-        <w:rPr/>
-      </w:pPr>
-      <w:r>
-        <w:rPr>
-          <w:rtl w:val="0"/>
-        </w:rPr>
-        <w:t xml:space="preserve">Quiero: </w:t>
-      </w:r>
-    </w:p>
-    <w:p>
-      <w:pPr>
-        <w:numPr>
-          <w:ilvl w:val="1"/>
-          <w:numId w:val="4"/>
-        </w:numPr>
-        <w:ind w:left="1440" w:hanging="360"/>
-        <w:rPr/>
-      </w:pPr>
-      <w:r>
-        <w:rPr>
-          <w:rtl w:val="0"/>
-        </w:rPr>
-        <w:t xml:space="preserve">Para: </w:t>
       </w:r>
     </w:p>
     <w:p>
@@ -2063,7 +1966,7 @@
 
 <file path=customXML/item1.xml><?xml version="1.0" encoding="utf-8"?>
 <go:gDocsCustomXmlDataStorage xmlns:go="http://customooxmlschemas.google.com/" xmlns:r="http://schemas.openxmlformats.org/officeDocument/2006/relationships">
-  <go:docsCustomData xmlns:go="http://customooxmlschemas.google.com/" roundtripDataSignature="AMtx7miumW5Bt6YZYjESn+9aK2cPoJdI+w==">AMUW2mWT4n/Umcww5nlgUJkfZ20kBkuVW05hZFz+In2PGWBX7k2JSu1PgcL5JUoQ1Kp1/fG1YgfEniKMIEJF7H8Zf+2PJzk48WY37B9OHbOxwM2trVl7V7I=</go:docsCustomData>
+  <go:docsCustomData xmlns:go="http://customooxmlschemas.google.com/" roundtripDataSignature="AMtx7miumW5Bt6YZYjESn+9aK2cPoJdI+w==">AMUW2mWN2ceeLUD8nIXpCDy4bGSxa+kUTF3R6PiRxrLDa1UJw+Cqpa+jcDYj2e6BP4EOR2WXWX4nGLZIui+9cRDsbQWCYMW7AzbWFxThVi8fMDT8CFy+ofU=</go:docsCustomData>
 </go:gDocsCustomXmlDataStorage>
 </file>
 

</xml_diff>